<commit_message>
finished lab7p1A i think, need to test it with LED
</commit_message>
<xml_diff>
--- a/week7/lab7/Description - Lab Week 7 Part 1.docx
+++ b/week7/lab7/Description - Lab Week 7 Part 1.docx
@@ -27,6 +27,13 @@
           <w:szCs w:val="28"/>
         </w:rPr>
       </w:pPr>
+      <w:r>
+        <w:rPr>
+          <w:sz w:val="28"/>
+          <w:szCs w:val="28"/>
+        </w:rPr>
+        <w:t>G09 Cole Bardin and Jeremy Matthews</w:t>
+      </w:r>
     </w:p>
     <w:p>
       <w:r>
@@ -62,15 +69,7 @@
       </w:r>
       <w:proofErr w:type="spellEnd"/>
       <w:r>
-        <w:t xml:space="preserve"> of frequency 5000 Hz and duty cycle 35% on special function pin </w:t>
-      </w:r>
-      <w:proofErr w:type="gramStart"/>
-      <w:r>
-        <w:t>5.7 .</w:t>
-      </w:r>
-      <w:proofErr w:type="gramEnd"/>
-      <w:r>
-        <w:t xml:space="preserve"> Answer the following questions</w:t>
+        <w:t xml:space="preserve"> of frequency 5000 Hz and duty cycle 35% on special function pin 5.7 . Answer the following questions</w:t>
       </w:r>
     </w:p>
     <w:p>
@@ -101,6 +100,21 @@
       <w:proofErr w:type="spellEnd"/>
     </w:p>
     <w:p>
+      <w:pPr>
+        <w:rPr>
+          <w:b/>
+          <w:bCs/>
+        </w:rPr>
+      </w:pPr>
+      <w:r>
+        <w:rPr>
+          <w:b/>
+          <w:bCs/>
+        </w:rPr>
+        <w:t>TA2.2</w:t>
+      </w:r>
+    </w:p>
+    <w:p>
       <w:r>
         <w:t xml:space="preserve">(ii) </w:t>
       </w:r>
@@ -112,16 +126,23 @@
       </w:r>
     </w:p>
     <w:p>
-      <w:r>
-        <w:t xml:space="preserve">(iii) Set up SMCLK at 3 MHz as the clock for the Timer </w:t>
-      </w:r>
-      <w:proofErr w:type="gramStart"/>
-      <w:r>
-        <w:t>Ax .</w:t>
-      </w:r>
-      <w:proofErr w:type="gramEnd"/>
-      <w:r>
-        <w:t xml:space="preserve"> </w:t>
+      <w:pPr>
+        <w:rPr>
+          <w:b/>
+          <w:bCs/>
+        </w:rPr>
+      </w:pPr>
+      <w:r>
+        <w:rPr>
+          <w:b/>
+          <w:bCs/>
+        </w:rPr>
+        <w:t>TimerA2 and CCR2</w:t>
+      </w:r>
+    </w:p>
+    <w:p>
+      <w:r>
+        <w:t xml:space="preserve">(iii) Set up SMCLK at 3 MHz as the clock for the Timer Ax . </w:t>
       </w:r>
       <w:r>
         <w:rPr>
@@ -139,6 +160,90 @@
       <w:proofErr w:type="spellEnd"/>
     </w:p>
     <w:p>
+      <w:pPr>
+        <w:rPr>
+          <w:b/>
+          <w:bCs/>
+        </w:rPr>
+      </w:pPr>
+      <w:r>
+        <w:rPr>
+          <w:b/>
+          <w:bCs/>
+        </w:rPr>
+        <w:t>SMCLK divider of 16 (48MHz of HFXTCLK / 16 = 3MHz)</w:t>
+      </w:r>
+    </w:p>
+    <w:p>
+      <w:pPr>
+        <w:rPr>
+          <w:b/>
+          <w:bCs/>
+        </w:rPr>
+      </w:pPr>
+      <w:r>
+        <w:rPr>
+          <w:b/>
+          <w:bCs/>
+        </w:rPr>
+        <w:t xml:space="preserve">CCR0 = 600 (3 MHz of SMCLK / 5000 Hz desired </w:t>
+      </w:r>
+      <w:proofErr w:type="spellStart"/>
+      <w:r>
+        <w:rPr>
+          <w:b/>
+          <w:bCs/>
+        </w:rPr>
+        <w:t>freq</w:t>
+      </w:r>
+      <w:proofErr w:type="spellEnd"/>
+      <w:r>
+        <w:rPr>
+          <w:b/>
+          <w:bCs/>
+        </w:rPr>
+        <w:t xml:space="preserve"> )</w:t>
+      </w:r>
+    </w:p>
+    <w:p>
+      <w:pPr>
+        <w:rPr>
+          <w:b/>
+          <w:bCs/>
+        </w:rPr>
+      </w:pPr>
+      <w:r>
+        <w:rPr>
+          <w:b/>
+          <w:bCs/>
+        </w:rPr>
+        <w:t>With SET RESET mode: 35% duty cycle would require CCR2 to turn on LED 65</w:t>
+      </w:r>
+      <w:r>
+        <w:rPr>
+          <w:b/>
+          <w:bCs/>
+        </w:rPr>
+        <w:t>% of CCR0 value:</w:t>
+      </w:r>
+    </w:p>
+    <w:p>
+      <w:pPr>
+        <w:rPr>
+          <w:b/>
+          <w:bCs/>
+        </w:rPr>
+      </w:pPr>
+      <w:r>
+        <w:rPr>
+          <w:b/>
+          <w:bCs/>
+        </w:rPr>
+        <w:tab/>
+        <w:t>CCR2 = 390 (600*0.65), this leaves LED on for 210 counts which is 35% of 600</w:t>
+      </w:r>
+    </w:p>
+    <w:p>
       <w:r>
         <w:t xml:space="preserve">(iv) </w:t>
       </w:r>
@@ -212,17 +317,12 @@
         <w:t xml:space="preserve"> and any </w:t>
       </w:r>
       <w:proofErr w:type="spellStart"/>
-      <w:proofErr w:type="gramStart"/>
       <w:r>
         <w:t>CCRy</w:t>
       </w:r>
       <w:proofErr w:type="spellEnd"/>
       <w:r>
-        <w:t xml:space="preserve">  (</w:t>
-      </w:r>
-      <w:proofErr w:type="gramEnd"/>
-      <w:r>
-        <w:t>0&lt;=x&lt;=3. 1&lt;=y&lt;=</w:t>
+        <w:t xml:space="preserve">  (0&lt;=x&lt;=3. 1&lt;=y&lt;=</w:t>
       </w:r>
       <w:r>
         <w:t>4</w:t>
@@ -775,6 +875,17 @@
     <w:semiHidden/>
     <w:unhideWhenUsed/>
   </w:style>
+  <w:style w:type="paragraph" w:styleId="ListParagraph">
+    <w:name w:val="List Paragraph"/>
+    <w:basedOn w:val="Normal"/>
+    <w:uiPriority w:val="34"/>
+    <w:qFormat/>
+    <w:rsid w:val="008B028B"/>
+    <w:pPr>
+      <w:ind w:left="720"/>
+      <w:contextualSpacing/>
+    </w:pPr>
+  </w:style>
 </w:styles>
 </file>
 

</xml_diff>

<commit_message>
fixed l7p1B, needs to change pins for desired output
</commit_message>
<xml_diff>
--- a/week7/lab7/Description - Lab Week 7 Part 1.docx
+++ b/week7/lab7/Description - Lab Week 7 Part 1.docx
@@ -359,6 +359,14 @@
       <w:proofErr w:type="spellEnd"/>
     </w:p>
     <w:p>
+      <w:pPr>
+        <w:rPr>
+          <w:b/>
+          <w:bCs/>
+        </w:rPr>
+      </w:pPr>
+    </w:p>
+    <w:p>
       <w:r>
         <w:t>(ii) The starter project is provided in</w:t>
       </w:r>
@@ -376,6 +384,7 @@
     </w:p>
     <w:p>
       <w:r>
+        <w:lastRenderedPageBreak/>
         <w:t>Make necessary modifications in the code</w:t>
       </w:r>
       <w:r>

</xml_diff>

<commit_message>
fixed pin and timer numbers for l7p1A and updated doc for l7p1B
</commit_message>
<xml_diff>
--- a/week7/lab7/Description - Lab Week 7 Part 1.docx
+++ b/week7/lab7/Description - Lab Week 7 Part 1.docx
@@ -365,6 +365,107 @@
           <w:bCs/>
         </w:rPr>
       </w:pPr>
+      <w:r>
+        <w:rPr>
+          <w:b/>
+          <w:bCs/>
+        </w:rPr>
+        <w:t xml:space="preserve">Set LFXTCLK to 128 </w:t>
+      </w:r>
+      <w:proofErr w:type="spellStart"/>
+      <w:r>
+        <w:rPr>
+          <w:b/>
+          <w:bCs/>
+        </w:rPr>
+        <w:t>KHz</w:t>
+      </w:r>
+      <w:proofErr w:type="spellEnd"/>
+      <w:r>
+        <w:rPr>
+          <w:b/>
+          <w:bCs/>
+        </w:rPr>
+        <w:t xml:space="preserve"> and base ACLK off it with diver of 4 (</w:t>
+      </w:r>
+      <w:proofErr w:type="spellStart"/>
+      <w:r>
+        <w:rPr>
+          <w:b/>
+          <w:bCs/>
+        </w:rPr>
+        <w:t>freq</w:t>
+      </w:r>
+      <w:proofErr w:type="spellEnd"/>
+      <w:r>
+        <w:rPr>
+          <w:b/>
+          <w:bCs/>
+        </w:rPr>
+        <w:t xml:space="preserve"> ACLK = 32 </w:t>
+      </w:r>
+      <w:proofErr w:type="spellStart"/>
+      <w:r>
+        <w:rPr>
+          <w:b/>
+          <w:bCs/>
+        </w:rPr>
+        <w:t>KHz</w:t>
+      </w:r>
+      <w:proofErr w:type="spellEnd"/>
+      <w:r>
+        <w:rPr>
+          <w:b/>
+          <w:bCs/>
+        </w:rPr>
+        <w:t>)</w:t>
+      </w:r>
+    </w:p>
+    <w:p>
+      <w:pPr>
+        <w:rPr>
+          <w:b/>
+          <w:bCs/>
+        </w:rPr>
+      </w:pPr>
+      <w:r>
+        <w:rPr>
+          <w:b/>
+          <w:bCs/>
+        </w:rPr>
+        <w:t xml:space="preserve">CCR0 = 640 = 32 </w:t>
+      </w:r>
+      <w:proofErr w:type="spellStart"/>
+      <w:r>
+        <w:rPr>
+          <w:b/>
+          <w:bCs/>
+        </w:rPr>
+        <w:t>KHz</w:t>
+      </w:r>
+      <w:proofErr w:type="spellEnd"/>
+      <w:r>
+        <w:rPr>
+          <w:b/>
+          <w:bCs/>
+        </w:rPr>
+        <w:t xml:space="preserve"> of ACLK / 50 Hz desired</w:t>
+      </w:r>
+    </w:p>
+    <w:p>
+      <w:pPr>
+        <w:rPr>
+          <w:b/>
+          <w:bCs/>
+        </w:rPr>
+      </w:pPr>
+      <w:r>
+        <w:rPr>
+          <w:b/>
+          <w:bCs/>
+        </w:rPr>
+        <w:t xml:space="preserve">CCRN: 480 = 640 – 0.25*640 </w:t>
+      </w:r>
     </w:p>
     <w:p>
       <w:r>
@@ -376,6 +477,7 @@
     </w:p>
     <w:p>
       <w:r>
+        <w:lastRenderedPageBreak/>
         <w:t>It is designed to generate a PWM waveform with frequency 1000 Hz and duty cycle 30%</w:t>
       </w:r>
       <w:r>
@@ -384,7 +486,6 @@
     </w:p>
     <w:p>
       <w:r>
-        <w:lastRenderedPageBreak/>
         <w:t>Make necessary modifications in the code</w:t>
       </w:r>
       <w:r>

</xml_diff>

<commit_message>
added drawings for l7p1 A and B
</commit_message>
<xml_diff>
--- a/week7/lab7/Description - Lab Week 7 Part 1.docx
+++ b/week7/lab7/Description - Lab Week 7 Part 1.docx
@@ -370,6 +370,36 @@
           <w:b/>
           <w:bCs/>
         </w:rPr>
+        <w:t>Default PWM on Pin P2.4 -&gt; TA0.1</w:t>
+      </w:r>
+    </w:p>
+    <w:p>
+      <w:pPr>
+        <w:rPr>
+          <w:b/>
+          <w:bCs/>
+        </w:rPr>
+      </w:pPr>
+      <w:r>
+        <w:rPr>
+          <w:b/>
+          <w:bCs/>
+        </w:rPr>
+        <w:t>TimerA0 and CCR1</w:t>
+      </w:r>
+    </w:p>
+    <w:p>
+      <w:pPr>
+        <w:rPr>
+          <w:b/>
+          <w:bCs/>
+        </w:rPr>
+      </w:pPr>
+      <w:r>
+        <w:rPr>
+          <w:b/>
+          <w:bCs/>
+        </w:rPr>
         <w:t xml:space="preserve">Set LFXTCLK to 128 </w:t>
       </w:r>
       <w:proofErr w:type="spellStart"/>
@@ -464,7 +494,22 @@
           <w:b/>
           <w:bCs/>
         </w:rPr>
-        <w:t xml:space="preserve">CCRN: 480 = 640 – 0.25*640 </w:t>
+        <w:lastRenderedPageBreak/>
+        <w:t>CCR</w:t>
+      </w:r>
+      <w:r>
+        <w:rPr>
+          <w:b/>
+          <w:bCs/>
+        </w:rPr>
+        <w:t>1</w:t>
+      </w:r>
+      <w:r>
+        <w:rPr>
+          <w:b/>
+          <w:bCs/>
+        </w:rPr>
+        <w:t xml:space="preserve">: 480 = 640 – 0.25*640 </w:t>
       </w:r>
     </w:p>
     <w:p>
@@ -477,7 +522,6 @@
     </w:p>
     <w:p>
       <w:r>
-        <w:lastRenderedPageBreak/>
         <w:t>It is designed to generate a PWM waveform with frequency 1000 Hz and duty cycle 30%</w:t>
       </w:r>
       <w:r>
@@ -495,60 +539,54 @@
         <w:t>. Demonstrate its proper functioning by connecting a white LED to pin 1.6</w:t>
       </w:r>
     </w:p>
-    <w:p/>
-    <w:p>
-      <w:pPr>
-        <w:rPr>
-          <w:u w:val="single"/>
-        </w:rPr>
-      </w:pPr>
-      <w:r>
-        <w:rPr>
-          <w:u w:val="single"/>
-        </w:rPr>
-        <w:t>Deliverables</w:t>
-      </w:r>
-    </w:p>
-    <w:p>
-      <w:r>
-        <w:t>Both projects separately zipped</w:t>
-      </w:r>
-    </w:p>
-    <w:p>
-      <w:r>
-        <w:t>Copy of this page with your answers to the questions highlighted in blue</w:t>
-      </w:r>
-      <w:r>
-        <w:t xml:space="preserve"> and explanations thereto</w:t>
-      </w:r>
-    </w:p>
-    <w:p>
-      <w:r>
-        <w:t>Checkoff sheet</w:t>
-      </w:r>
-    </w:p>
-    <w:p>
-      <w:r>
-        <w:t xml:space="preserve">Submission due </w:t>
-      </w:r>
-      <w:r>
-        <w:t>Wed</w:t>
-      </w:r>
-      <w:r>
-        <w:t xml:space="preserve"> 08/</w:t>
-      </w:r>
-      <w:r>
-        <w:t>1</w:t>
-      </w:r>
-      <w:r>
-        <w:t>0</w:t>
-      </w:r>
-      <w:r>
-        <w:t xml:space="preserve"> end of day </w:t>
-      </w:r>
-    </w:p>
-    <w:p/>
-    <w:p/>
+    <w:p>
+      <w:r>
+        <w:rPr>
+          <w:noProof/>
+        </w:rPr>
+        <w:drawing>
+          <wp:inline distT="0" distB="0" distL="0" distR="0" wp14:anchorId="6C73C555" wp14:editId="7DE5FAC5">
+            <wp:extent cx="5078896" cy="6572721"/>
+            <wp:effectExtent l="0" t="0" r="0" b="0"/>
+            <wp:docPr id="1" name="Picture 1"/>
+            <wp:cNvGraphicFramePr>
+              <a:graphicFrameLocks xmlns:a="http://schemas.openxmlformats.org/drawingml/2006/main" noChangeAspect="1"/>
+            </wp:cNvGraphicFramePr>
+            <a:graphic xmlns:a="http://schemas.openxmlformats.org/drawingml/2006/main">
+              <a:graphicData uri="http://schemas.openxmlformats.org/drawingml/2006/picture">
+                <pic:pic xmlns:pic="http://schemas.openxmlformats.org/drawingml/2006/picture">
+                  <pic:nvPicPr>
+                    <pic:cNvPr id="1" name="Picture 1"/>
+                    <pic:cNvPicPr/>
+                  </pic:nvPicPr>
+                  <pic:blipFill>
+                    <a:blip r:embed="rId4">
+                      <a:extLst>
+                        <a:ext uri="{28A0092B-C50C-407E-A947-70E740481C1C}">
+                          <a14:useLocalDpi xmlns:a14="http://schemas.microsoft.com/office/drawing/2010/main" val="0"/>
+                        </a:ext>
+                      </a:extLst>
+                    </a:blip>
+                    <a:stretch>
+                      <a:fillRect/>
+                    </a:stretch>
+                  </pic:blipFill>
+                  <pic:spPr>
+                    <a:xfrm>
+                      <a:off x="0" y="0"/>
+                      <a:ext cx="5091822" cy="6589449"/>
+                    </a:xfrm>
+                    <a:prstGeom prst="rect">
+                      <a:avLst/>
+                    </a:prstGeom>
+                  </pic:spPr>
+                </pic:pic>
+              </a:graphicData>
+            </a:graphic>
+          </wp:inline>
+        </w:drawing>
+      </w:r>
+    </w:p>
     <w:sectPr>
       <w:pgSz w:w="12240" w:h="15840"/>
       <w:pgMar w:top="1440" w:right="1440" w:bottom="1440" w:left="1440" w:header="720" w:footer="720" w:gutter="0"/>

</xml_diff>